<commit_message>
Update enter() flow chart
</commit_message>
<xml_diff>
--- a/嵌入式Linux系统中的电源管理研究.docx
+++ b/嵌入式Linux系统中的电源管理研究.docx
@@ -4372,7 +4372,7 @@
                         <a:effectLst/>
                         <a:extLst>
                           <a:ext uri="{C572A759-6A51-4108-AA02-DFA0A04FC94B}">
-                            <ma14:wrappingTextBoxFlag xmlns:ma14="http://schemas.microsoft.com/office/mac/drawingml/2011/main" xmlns:w="http://schemas.openxmlformats.org/wordprocessingml/2006/main" xmlns:w10="urn:schemas-microsoft-com:office:word" xmlns:v="urn:schemas-microsoft-com:vml" xmlns:o="urn:schemas-microsoft-com:office:office" xmlns:mv="urn:schemas-microsoft-com:mac:vml" xmlns:mo="http://schemas.microsoft.com/office/mac/office/2008/main" xmlns=""/>
+                            <ma14:wrappingTextBoxFlag xmlns="" xmlns:mo="http://schemas.microsoft.com/office/mac/office/2008/main" xmlns:mv="urn:schemas-microsoft-com:mac:vml" xmlns:o="urn:schemas-microsoft-com:office:office" xmlns:v="urn:schemas-microsoft-com:vml" xmlns:w10="urn:schemas-microsoft-com:office:word" xmlns:w="http://schemas.openxmlformats.org/wordprocessingml/2006/main" xmlns:ma14="http://schemas.microsoft.com/office/mac/drawingml/2011/main"/>
                           </a:ext>
                         </a:extLst>
                       </wps:spPr>
@@ -4647,7 +4647,7 @@
                         <a:effectLst/>
                         <a:extLst>
                           <a:ext uri="{C572A759-6A51-4108-AA02-DFA0A04FC94B}">
-                            <ma14:wrappingTextBoxFlag xmlns:ma14="http://schemas.microsoft.com/office/mac/drawingml/2011/main" xmlns:w="http://schemas.openxmlformats.org/wordprocessingml/2006/main" xmlns:w10="urn:schemas-microsoft-com:office:word" xmlns:v="urn:schemas-microsoft-com:vml" xmlns:o="urn:schemas-microsoft-com:office:office" xmlns:mv="urn:schemas-microsoft-com:mac:vml" xmlns:mo="http://schemas.microsoft.com/office/mac/office/2008/main" xmlns=""/>
+                            <ma14:wrappingTextBoxFlag xmlns="" xmlns:mo="http://schemas.microsoft.com/office/mac/office/2008/main" xmlns:mv="urn:schemas-microsoft-com:mac:vml" xmlns:o="urn:schemas-microsoft-com:office:office" xmlns:v="urn:schemas-microsoft-com:vml" xmlns:w10="urn:schemas-microsoft-com:office:word" xmlns:w="http://schemas.openxmlformats.org/wordprocessingml/2006/main" xmlns:ma14="http://schemas.microsoft.com/office/mac/drawingml/2011/main"/>
                           </a:ext>
                         </a:extLst>
                       </wps:spPr>
@@ -7134,16 +7134,7 @@
           <w:rFonts w:asciiTheme="majorHAnsi" w:hAnsiTheme="majorHAnsi"/>
           <w:b/>
         </w:rPr>
-        <w:t>3.1.</w:t>
-      </w:r>
-      <w:bookmarkStart w:id="19" w:name="_GoBack"/>
-      <w:bookmarkEnd w:id="19"/>
-      <w:r>
-        <w:rPr>
-          <w:rFonts w:asciiTheme="majorHAnsi" w:hAnsiTheme="majorHAnsi"/>
-          <w:b/>
-        </w:rPr>
-        <w:t>2.2</w:t>
+        <w:t>3.1.2.2</w:t>
       </w:r>
       <w:r>
         <w:rPr>
@@ -7449,7 +7440,7 @@
     </w:p>
     <w:p>
       <w:pPr>
-        <w:jc w:val="left"/>
+        <w:jc w:val="center"/>
         <w:rPr>
           <w:rFonts w:ascii="宋体" w:hAnsi="宋体" w:cs="宋体"/>
         </w:rPr>
@@ -7461,8 +7452,8 @@
         </w:rPr>
         <w:lastRenderedPageBreak/>
         <w:drawing>
-          <wp:inline distT="0" distB="0" distL="0" distR="0" wp14:anchorId="5A4A9EA0" wp14:editId="35D0FCA5">
-            <wp:extent cx="4497070" cy="4673600"/>
+          <wp:inline distT="0" distB="0" distL="0" distR="0" wp14:anchorId="5A4A9EA0" wp14:editId="0CEFCDE8">
+            <wp:extent cx="2296839" cy="2979683"/>
             <wp:effectExtent l="0" t="0" r="0" b="0"/>
             <wp:docPr id="10" name="Picture 10"/>
             <wp:cNvGraphicFramePr>
@@ -7483,13 +7474,13 @@
                         </a:ext>
                       </a:extLst>
                     </a:blip>
-                    <a:srcRect b="13432"/>
+                    <a:srcRect b="36149"/>
                     <a:stretch/>
                   </pic:blipFill>
                   <pic:spPr bwMode="auto">
                     <a:xfrm>
                       <a:off x="0" y="0"/>
-                      <a:ext cx="4497294" cy="4673833"/>
+                      <a:ext cx="2300402" cy="2984306"/>
                     </a:xfrm>
                     <a:prstGeom prst="rect">
                       <a:avLst/>
@@ -7509,6 +7500,8 @@
           </wp:inline>
         </w:drawing>
       </w:r>
+      <w:bookmarkStart w:id="19" w:name="_GoBack"/>
+      <w:bookmarkEnd w:id="19"/>
     </w:p>
     <w:p>
       <w:pPr>
@@ -7781,7 +7774,6 @@
       </w:pPr>
       <w:bookmarkStart w:id="23" w:name="_Toc408160928"/>
       <w:r>
-        <w:lastRenderedPageBreak/>
         <w:t>3.2</w:t>
       </w:r>
       <w:r>
@@ -7921,6 +7913,7 @@
         <w:rPr>
           <w:noProof/>
         </w:rPr>
+        <w:lastRenderedPageBreak/>
         <w:drawing>
           <wp:inline distT="0" distB="0" distL="0" distR="0" wp14:anchorId="22BF5015" wp14:editId="2C969CE0">
             <wp:extent cx="5724525" cy="5448300"/>
@@ -8135,218 +8128,218 @@
         <w:rPr>
           <w:rFonts w:eastAsia="Calibri" w:cs="Calibri"/>
         </w:rPr>
+        <w:t xml:space="preserve">      </w:t>
+      </w:r>
+      <w:r>
+        <w:rPr>
+          <w:rFonts w:cs="Calibri" w:hint="eastAsia"/>
+        </w:rPr>
+        <w:t xml:space="preserve">  </w:t>
+      </w:r>
+      <w:r>
+        <w:t>在</w:t>
+      </w:r>
+      <w:r>
+        <w:t>Runtime PM</w:t>
+      </w:r>
+      <w:r>
+        <w:t>框架中，设备有</w:t>
+      </w:r>
+      <w:r>
+        <w:t>3</w:t>
+      </w:r>
+      <w:r>
+        <w:t>个电源管理状态：活跃</w:t>
+      </w:r>
+      <w:r>
+        <w:t>(active)</w:t>
+      </w:r>
+      <w:r>
+        <w:t>、空闲</w:t>
+      </w:r>
+      <w:r>
+        <w:t>(idle)</w:t>
+      </w:r>
+      <w:r>
+        <w:t>和休眠</w:t>
+      </w:r>
+      <w:r>
+        <w:t>(suspended)</w:t>
+      </w:r>
+      <w:r>
+        <w:t>。</w:t>
+      </w:r>
+      <w:r>
+        <w:t>Runtime PM</w:t>
+      </w:r>
+      <w:r>
+        <w:t>在初始化时认为每一个设备都是处于</w:t>
+      </w:r>
+      <w:r>
+        <w:t>suspended</w:t>
+      </w:r>
+      <w:r>
+        <w:t>状态。当设备被用户开始使用后，设备的状态由</w:t>
+      </w:r>
+      <w:r>
+        <w:t>suspended</w:t>
+      </w:r>
+      <w:r>
+        <w:t>转换为</w:t>
+      </w:r>
+      <w:r>
+        <w:t>active</w:t>
+      </w:r>
+      <w:r>
+        <w:t>，同时相应地增加</w:t>
+      </w:r>
+      <w:proofErr w:type="spellStart"/>
+      <w:r>
+        <w:t>usage_count</w:t>
+      </w:r>
+      <w:proofErr w:type="spellEnd"/>
+      <w:r>
+        <w:t>和当前设备的父设备的</w:t>
+      </w:r>
+      <w:proofErr w:type="spellStart"/>
+      <w:r>
+        <w:t>child_count</w:t>
+      </w:r>
+      <w:proofErr w:type="spellEnd"/>
+      <w:r>
+        <w:t>。如果父设备此时处于</w:t>
+      </w:r>
+      <w:r>
+        <w:t>suspended</w:t>
+      </w:r>
+      <w:r>
+        <w:t>或</w:t>
+      </w:r>
+      <w:r>
+        <w:t>idle</w:t>
+      </w:r>
+      <w:r>
+        <w:t>状态，父设备也将转换为</w:t>
+      </w:r>
+      <w:r>
+        <w:t>active</w:t>
+      </w:r>
+      <w:r>
+        <w:t>状态，依此类推。当设备的所有用户使用结束，</w:t>
+      </w:r>
+      <w:proofErr w:type="spellStart"/>
+      <w:r>
+        <w:t>usage_count</w:t>
+      </w:r>
+      <w:proofErr w:type="spellEnd"/>
+      <w:r>
+        <w:t>减少到</w:t>
+      </w:r>
+      <w:r>
+        <w:t>0</w:t>
+      </w:r>
+      <w:r>
+        <w:t>并且同时</w:t>
+      </w:r>
+      <w:proofErr w:type="spellStart"/>
+      <w:r>
+        <w:t>child_count</w:t>
+      </w:r>
+      <w:proofErr w:type="spellEnd"/>
+      <w:r>
+        <w:t>也是</w:t>
+      </w:r>
+      <w:r>
+        <w:t>0</w:t>
+      </w:r>
+      <w:r>
+        <w:t>的话，设备将由</w:t>
+      </w:r>
+      <w:r>
+        <w:t>active</w:t>
+      </w:r>
+      <w:r>
+        <w:t>状态转换到</w:t>
+      </w:r>
+      <w:r>
+        <w:t>idle</w:t>
+      </w:r>
+      <w:r>
+        <w:t>状态。如果在</w:t>
+      </w:r>
+      <w:r>
+        <w:t>idle</w:t>
+      </w:r>
+      <w:r>
+        <w:t>状态下设备可以休眠，</w:t>
+      </w:r>
+      <w:r>
+        <w:t>Runtime PM</w:t>
+      </w:r>
+      <w:r>
+        <w:t>将会把设备切换到</w:t>
+      </w:r>
+      <w:r>
+        <w:t>suspended</w:t>
+      </w:r>
+      <w:r>
+        <w:t>状态。如果此时又出现用户使用当前设备或出现</w:t>
+      </w:r>
+      <w:r>
+        <w:t>active</w:t>
+      </w:r>
+      <w:r>
+        <w:t>状态的子设备，当前设备将切换到</w:t>
+      </w:r>
+      <w:r>
+        <w:t>active</w:t>
+      </w:r>
+      <w:r>
+        <w:t>状态。</w:t>
+      </w:r>
+      <w:proofErr w:type="spellStart"/>
+      <w:r>
+        <w:t>Usage_count</w:t>
+      </w:r>
+      <w:proofErr w:type="spellEnd"/>
+      <w:r>
+        <w:t>的增加和减少是通过调用</w:t>
+      </w:r>
+      <w:proofErr w:type="spellStart"/>
+      <w:r>
+        <w:t>pm_runtime_get</w:t>
+      </w:r>
+      <w:proofErr w:type="spellEnd"/>
+      <w:r>
+        <w:t>()</w:t>
+      </w:r>
+      <w:r>
+        <w:t>和</w:t>
+      </w:r>
+      <w:proofErr w:type="spellStart"/>
+      <w:r>
+        <w:t>pm_runtime_put</w:t>
+      </w:r>
+      <w:proofErr w:type="spellEnd"/>
+      <w:r>
+        <w:t>()</w:t>
+      </w:r>
+      <w:r>
+        <w:t>以及这两个函数的变种函数实现的。整个状态切换过程如下图所示：</w:t>
+      </w:r>
+    </w:p>
+    <w:p>
+      <w:pPr>
+        <w:keepNext/>
+        <w:rPr>
+          <w:szCs w:val="21"/>
+        </w:rPr>
+      </w:pPr>
+      <w:r>
+        <w:rPr>
+          <w:noProof/>
+        </w:rPr>
         <w:lastRenderedPageBreak/>
-        <w:t xml:space="preserve">      </w:t>
-      </w:r>
-      <w:r>
-        <w:rPr>
-          <w:rFonts w:cs="Calibri" w:hint="eastAsia"/>
-        </w:rPr>
-        <w:t xml:space="preserve">  </w:t>
-      </w:r>
-      <w:r>
-        <w:t>在</w:t>
-      </w:r>
-      <w:r>
-        <w:t>Runtime PM</w:t>
-      </w:r>
-      <w:r>
-        <w:t>框架中，设备有</w:t>
-      </w:r>
-      <w:r>
-        <w:t>3</w:t>
-      </w:r>
-      <w:r>
-        <w:t>个电源管理状态：活跃</w:t>
-      </w:r>
-      <w:r>
-        <w:t>(active)</w:t>
-      </w:r>
-      <w:r>
-        <w:t>、空闲</w:t>
-      </w:r>
-      <w:r>
-        <w:t>(idle)</w:t>
-      </w:r>
-      <w:r>
-        <w:t>和休眠</w:t>
-      </w:r>
-      <w:r>
-        <w:t>(suspended)</w:t>
-      </w:r>
-      <w:r>
-        <w:t>。</w:t>
-      </w:r>
-      <w:r>
-        <w:t>Runtime PM</w:t>
-      </w:r>
-      <w:r>
-        <w:t>在初始化时认为每一个设备都是处于</w:t>
-      </w:r>
-      <w:r>
-        <w:t>suspended</w:t>
-      </w:r>
-      <w:r>
-        <w:t>状态。当设备被用户开始使用后，设备的状态由</w:t>
-      </w:r>
-      <w:r>
-        <w:t>suspended</w:t>
-      </w:r>
-      <w:r>
-        <w:t>转换为</w:t>
-      </w:r>
-      <w:r>
-        <w:t>active</w:t>
-      </w:r>
-      <w:r>
-        <w:t>，同时相应地增加</w:t>
-      </w:r>
-      <w:proofErr w:type="spellStart"/>
-      <w:r>
-        <w:t>usage_count</w:t>
-      </w:r>
-      <w:proofErr w:type="spellEnd"/>
-      <w:r>
-        <w:t>和当前设备的父设备的</w:t>
-      </w:r>
-      <w:proofErr w:type="spellStart"/>
-      <w:r>
-        <w:t>child_count</w:t>
-      </w:r>
-      <w:proofErr w:type="spellEnd"/>
-      <w:r>
-        <w:t>。如果父设备此时处于</w:t>
-      </w:r>
-      <w:r>
-        <w:t>suspended</w:t>
-      </w:r>
-      <w:r>
-        <w:t>或</w:t>
-      </w:r>
-      <w:r>
-        <w:t>idle</w:t>
-      </w:r>
-      <w:r>
-        <w:t>状态，父设备也将转换为</w:t>
-      </w:r>
-      <w:r>
-        <w:t>active</w:t>
-      </w:r>
-      <w:r>
-        <w:t>状态，依此类推。当设备的所有用户使用结束，</w:t>
-      </w:r>
-      <w:proofErr w:type="spellStart"/>
-      <w:r>
-        <w:t>usage_count</w:t>
-      </w:r>
-      <w:proofErr w:type="spellEnd"/>
-      <w:r>
-        <w:t>减少到</w:t>
-      </w:r>
-      <w:r>
-        <w:t>0</w:t>
-      </w:r>
-      <w:r>
-        <w:t>并且同时</w:t>
-      </w:r>
-      <w:proofErr w:type="spellStart"/>
-      <w:r>
-        <w:t>child_count</w:t>
-      </w:r>
-      <w:proofErr w:type="spellEnd"/>
-      <w:r>
-        <w:t>也是</w:t>
-      </w:r>
-      <w:r>
-        <w:t>0</w:t>
-      </w:r>
-      <w:r>
-        <w:t>的话，设备将由</w:t>
-      </w:r>
-      <w:r>
-        <w:t>active</w:t>
-      </w:r>
-      <w:r>
-        <w:t>状态转换到</w:t>
-      </w:r>
-      <w:r>
-        <w:t>idle</w:t>
-      </w:r>
-      <w:r>
-        <w:t>状态。如果在</w:t>
-      </w:r>
-      <w:r>
-        <w:t>idle</w:t>
-      </w:r>
-      <w:r>
-        <w:t>状态下设备可以休眠，</w:t>
-      </w:r>
-      <w:r>
-        <w:t>Runtime PM</w:t>
-      </w:r>
-      <w:r>
-        <w:t>将会把设备切换到</w:t>
-      </w:r>
-      <w:r>
-        <w:t>suspended</w:t>
-      </w:r>
-      <w:r>
-        <w:t>状态。如果此时又出现用户使用当前设备或出现</w:t>
-      </w:r>
-      <w:r>
-        <w:t>active</w:t>
-      </w:r>
-      <w:r>
-        <w:t>状态的子设备，当前设备将切换到</w:t>
-      </w:r>
-      <w:r>
-        <w:t>active</w:t>
-      </w:r>
-      <w:r>
-        <w:t>状态。</w:t>
-      </w:r>
-      <w:proofErr w:type="spellStart"/>
-      <w:r>
-        <w:t>Usage_count</w:t>
-      </w:r>
-      <w:proofErr w:type="spellEnd"/>
-      <w:r>
-        <w:t>的增加和减少是通过调用</w:t>
-      </w:r>
-      <w:proofErr w:type="spellStart"/>
-      <w:r>
-        <w:t>pm_runtime_get</w:t>
-      </w:r>
-      <w:proofErr w:type="spellEnd"/>
-      <w:r>
-        <w:t>()</w:t>
-      </w:r>
-      <w:r>
-        <w:t>和</w:t>
-      </w:r>
-      <w:proofErr w:type="spellStart"/>
-      <w:r>
-        <w:t>pm_runtime_put</w:t>
-      </w:r>
-      <w:proofErr w:type="spellEnd"/>
-      <w:r>
-        <w:t>()</w:t>
-      </w:r>
-      <w:r>
-        <w:t>以及这两个函数的变种函数实现的。整个状态切换过程如下图所示：</w:t>
-      </w:r>
-    </w:p>
-    <w:p>
-      <w:pPr>
-        <w:keepNext/>
-        <w:rPr>
-          <w:szCs w:val="21"/>
-        </w:rPr>
-      </w:pPr>
-      <w:r>
-        <w:rPr>
-          <w:noProof/>
-        </w:rPr>
         <w:drawing>
           <wp:inline distT="0" distB="0" distL="0" distR="0" wp14:anchorId="00F53AFC" wp14:editId="5AE47FBB">
             <wp:extent cx="5724525" cy="2105025"/>
@@ -9344,11 +9337,7 @@
       </w:r>
       <w:proofErr w:type="spellEnd"/>
       <w:r>
-        <w:t>后缀</w:t>
-      </w:r>
-      <w:r>
-        <w:lastRenderedPageBreak/>
-        <w:t>的函数：</w:t>
+        <w:t>后缀的函数：</w:t>
       </w:r>
     </w:p>
     <w:p>
@@ -9700,6 +9689,7 @@
           <w:sz w:val="20"/>
           <w:szCs w:val="20"/>
         </w:rPr>
+        <w:lastRenderedPageBreak/>
         <w:tab/>
         <w:t>{</w:t>
       </w:r>
@@ -12216,7 +12206,6 @@
           <w:sz w:val="20"/>
           <w:szCs w:val="20"/>
         </w:rPr>
-        <w:lastRenderedPageBreak/>
         <w:tab/>
       </w:r>
       <w:r>
@@ -12724,7 +12713,15 @@
           <w:rFonts w:cs="Courier New"/>
           <w:szCs w:val="21"/>
         </w:rPr>
-        <w:t>机制的设备驱动中还需要决定设备的最小不活跃时间，同步</w:t>
+        <w:t>机制的设备驱动中还需要决定设</w:t>
+      </w:r>
+      <w:r>
+        <w:rPr>
+          <w:rFonts w:cs="Courier New"/>
+          <w:szCs w:val="21"/>
+        </w:rPr>
+        <w:lastRenderedPageBreak/>
+        <w:t>备的最小不活跃时间，同步</w:t>
       </w:r>
       <w:proofErr w:type="spellStart"/>
       <w:r>
@@ -13246,7 +13243,6 @@
         <w:rPr>
           <w:noProof/>
         </w:rPr>
-        <w:lastRenderedPageBreak/>
         <w:drawing>
           <wp:inline distT="0" distB="0" distL="0" distR="0" wp14:anchorId="0B050CE5" wp14:editId="5BCC519B">
             <wp:extent cx="4686300" cy="3362325"/>
@@ -13386,6 +13382,7 @@
         <w:rPr>
           <w:rFonts w:eastAsia="Calibri" w:cs="Calibri"/>
         </w:rPr>
+        <w:lastRenderedPageBreak/>
         <w:t xml:space="preserve">        </w:t>
       </w:r>
       <w:r>
@@ -13745,7 +13742,6 @@
         <w:rPr>
           <w:rFonts w:eastAsia="Calibri" w:cs="Calibri"/>
         </w:rPr>
-        <w:lastRenderedPageBreak/>
         <w:t xml:space="preserve">    </w:t>
       </w:r>
       <w:r>
@@ -14854,7 +14850,7 @@
       <w:rPr>
         <w:noProof/>
       </w:rPr>
-      <w:t>7</w:t>
+      <w:t>8</w:t>
     </w:r>
     <w:r>
       <w:fldChar w:fldCharType="end"/>
@@ -18022,7 +18018,7 @@
   <a:extraClrSchemeLst/>
   <a:extLst>
     <a:ext uri="{05A4C25C-085E-4340-85A3-A5531E510DB2}">
-      <thm15:themeFamily xmlns:thm15="http://schemas.microsoft.com/office/thememl/2012/main" xmlns="" name="Office Theme" id="{62F939B6-93AF-4DB8-9C6B-D6C7DFDC589F}" vid="{4A3C46E8-61CC-4603-A589-7422A47A8E4A}"/>
+      <thm15:themeFamily xmlns="" xmlns:thm15="http://schemas.microsoft.com/office/thememl/2012/main" name="Office Theme" id="{62F939B6-93AF-4DB8-9C6B-D6C7DFDC589F}" vid="{4A3C46E8-61CC-4603-A589-7422A47A8E4A}"/>
     </a:ext>
   </a:extLst>
 </a:theme>

</xml_diff>